<commit_message>
modificaciones en la introducción
</commit_message>
<xml_diff>
--- a/Esqueleto_Memoria_TFG 2024-25.docx
+++ b/Esqueleto_Memoria_TFG 2024-25.docx
@@ -33,7 +33,7 @@
           <w:noProof/>
         </w:rPr>
         <w:drawing>
-          <wp:inline distT="0" distB="0" distL="0" distR="0" wp14:anchorId="19882AF8" wp14:editId="7B383791">
+          <wp:inline distT="0" distB="0" distL="0" distR="0" wp14:anchorId="19882AF8" wp14:editId="342ED6D1">
             <wp:extent cx="3524250" cy="1771650"/>
             <wp:effectExtent l="0" t="0" r="0" b="0"/>
             <wp:docPr id="923855780" name="Imagen 923855780"/>
@@ -266,7 +266,6 @@
         </w:rPr>
         <w:t xml:space="preserve"> </w:t>
       </w:r>
-      <w:proofErr w:type="spellStart"/>
       <w:r>
         <w:rPr>
           <w:rFonts w:ascii="Arial" w:hAnsi="Arial" w:cs="Arial"/>
@@ -276,7 +275,6 @@
         </w:rPr>
         <w:t>powershell</w:t>
       </w:r>
-      <w:proofErr w:type="spellEnd"/>
       <w:r>
         <w:rPr>
           <w:rFonts w:ascii="Arial" w:hAnsi="Arial" w:cs="Arial"/>
@@ -607,7 +605,6 @@
           <w:szCs w:val="24"/>
         </w:rPr>
       </w:pPr>
-      <w:proofErr w:type="spellStart"/>
       <w:r>
         <w:rPr>
           <w:rFonts w:ascii="Times New Roman" w:hAnsi="Times New Roman" w:cs="Times New Roman"/>
@@ -615,19 +612,20 @@
           <w:sz w:val="24"/>
           <w:szCs w:val="24"/>
         </w:rPr>
-        <w:t>This</w:t>
-      </w:r>
-      <w:proofErr w:type="spellEnd"/>
-      <w:r>
+        <w:t>This project involves a technology audit to modernise a company and enhance its security and efficiency. An accessible website will be developed to optimise communication with clients and streamline internal management. Additionally, a secure database will be implemented to organise information efficiently.</w:t>
+      </w:r>
+    </w:p>
+    <w:p>
+      <w:pPr>
+        <w:spacing w:line="360" w:lineRule="auto"/>
+        <w:jc w:val="both"/>
         <w:rPr>
           <w:rFonts w:ascii="Times New Roman" w:hAnsi="Times New Roman" w:cs="Times New Roman"/>
           <w:color w:val="000000" w:themeColor="text1"/>
           <w:sz w:val="24"/>
           <w:szCs w:val="24"/>
         </w:rPr>
-        <w:t xml:space="preserve"> </w:t>
-      </w:r>
-      <w:proofErr w:type="spellStart"/>
+      </w:pPr>
       <w:r>
         <w:rPr>
           <w:rFonts w:ascii="Times New Roman" w:hAnsi="Times New Roman" w:cs="Times New Roman"/>
@@ -635,1389 +633,7 @@
           <w:sz w:val="24"/>
           <w:szCs w:val="24"/>
         </w:rPr>
-        <w:t>project</w:t>
-      </w:r>
-      <w:proofErr w:type="spellEnd"/>
-      <w:r>
-        <w:rPr>
-          <w:rFonts w:ascii="Times New Roman" w:hAnsi="Times New Roman" w:cs="Times New Roman"/>
-          <w:color w:val="000000" w:themeColor="text1"/>
-          <w:sz w:val="24"/>
-          <w:szCs w:val="24"/>
-        </w:rPr>
-        <w:t xml:space="preserve"> </w:t>
-      </w:r>
-      <w:proofErr w:type="spellStart"/>
-      <w:r>
-        <w:rPr>
-          <w:rFonts w:ascii="Times New Roman" w:hAnsi="Times New Roman" w:cs="Times New Roman"/>
-          <w:color w:val="000000" w:themeColor="text1"/>
-          <w:sz w:val="24"/>
-          <w:szCs w:val="24"/>
-        </w:rPr>
-        <w:t>involves</w:t>
-      </w:r>
-      <w:proofErr w:type="spellEnd"/>
-      <w:r>
-        <w:rPr>
-          <w:rFonts w:ascii="Times New Roman" w:hAnsi="Times New Roman" w:cs="Times New Roman"/>
-          <w:color w:val="000000" w:themeColor="text1"/>
-          <w:sz w:val="24"/>
-          <w:szCs w:val="24"/>
-        </w:rPr>
-        <w:t xml:space="preserve"> a </w:t>
-      </w:r>
-      <w:proofErr w:type="spellStart"/>
-      <w:r>
-        <w:rPr>
-          <w:rFonts w:ascii="Times New Roman" w:hAnsi="Times New Roman" w:cs="Times New Roman"/>
-          <w:color w:val="000000" w:themeColor="text1"/>
-          <w:sz w:val="24"/>
-          <w:szCs w:val="24"/>
-        </w:rPr>
-        <w:t>technology</w:t>
-      </w:r>
-      <w:proofErr w:type="spellEnd"/>
-      <w:r>
-        <w:rPr>
-          <w:rFonts w:ascii="Times New Roman" w:hAnsi="Times New Roman" w:cs="Times New Roman"/>
-          <w:color w:val="000000" w:themeColor="text1"/>
-          <w:sz w:val="24"/>
-          <w:szCs w:val="24"/>
-        </w:rPr>
-        <w:t xml:space="preserve"> </w:t>
-      </w:r>
-      <w:proofErr w:type="spellStart"/>
-      <w:r>
-        <w:rPr>
-          <w:rFonts w:ascii="Times New Roman" w:hAnsi="Times New Roman" w:cs="Times New Roman"/>
-          <w:color w:val="000000" w:themeColor="text1"/>
-          <w:sz w:val="24"/>
-          <w:szCs w:val="24"/>
-        </w:rPr>
-        <w:t>audit</w:t>
-      </w:r>
-      <w:proofErr w:type="spellEnd"/>
-      <w:r>
-        <w:rPr>
-          <w:rFonts w:ascii="Times New Roman" w:hAnsi="Times New Roman" w:cs="Times New Roman"/>
-          <w:color w:val="000000" w:themeColor="text1"/>
-          <w:sz w:val="24"/>
-          <w:szCs w:val="24"/>
-        </w:rPr>
-        <w:t xml:space="preserve"> </w:t>
-      </w:r>
-      <w:proofErr w:type="spellStart"/>
-      <w:r>
-        <w:rPr>
-          <w:rFonts w:ascii="Times New Roman" w:hAnsi="Times New Roman" w:cs="Times New Roman"/>
-          <w:color w:val="000000" w:themeColor="text1"/>
-          <w:sz w:val="24"/>
-          <w:szCs w:val="24"/>
-        </w:rPr>
-        <w:t>to</w:t>
-      </w:r>
-      <w:proofErr w:type="spellEnd"/>
-      <w:r>
-        <w:rPr>
-          <w:rFonts w:ascii="Times New Roman" w:hAnsi="Times New Roman" w:cs="Times New Roman"/>
-          <w:color w:val="000000" w:themeColor="text1"/>
-          <w:sz w:val="24"/>
-          <w:szCs w:val="24"/>
-        </w:rPr>
-        <w:t xml:space="preserve"> </w:t>
-      </w:r>
-      <w:proofErr w:type="spellStart"/>
-      <w:r>
-        <w:rPr>
-          <w:rFonts w:ascii="Times New Roman" w:hAnsi="Times New Roman" w:cs="Times New Roman"/>
-          <w:color w:val="000000" w:themeColor="text1"/>
-          <w:sz w:val="24"/>
-          <w:szCs w:val="24"/>
-        </w:rPr>
-        <w:t>modernise</w:t>
-      </w:r>
-      <w:proofErr w:type="spellEnd"/>
-      <w:r>
-        <w:rPr>
-          <w:rFonts w:ascii="Times New Roman" w:hAnsi="Times New Roman" w:cs="Times New Roman"/>
-          <w:color w:val="000000" w:themeColor="text1"/>
-          <w:sz w:val="24"/>
-          <w:szCs w:val="24"/>
-        </w:rPr>
-        <w:t xml:space="preserve"> a </w:t>
-      </w:r>
-      <w:proofErr w:type="spellStart"/>
-      <w:r>
-        <w:rPr>
-          <w:rFonts w:ascii="Times New Roman" w:hAnsi="Times New Roman" w:cs="Times New Roman"/>
-          <w:color w:val="000000" w:themeColor="text1"/>
-          <w:sz w:val="24"/>
-          <w:szCs w:val="24"/>
-        </w:rPr>
-        <w:t>company</w:t>
-      </w:r>
-      <w:proofErr w:type="spellEnd"/>
-      <w:r>
-        <w:rPr>
-          <w:rFonts w:ascii="Times New Roman" w:hAnsi="Times New Roman" w:cs="Times New Roman"/>
-          <w:color w:val="000000" w:themeColor="text1"/>
-          <w:sz w:val="24"/>
-          <w:szCs w:val="24"/>
-        </w:rPr>
-        <w:t xml:space="preserve"> and </w:t>
-      </w:r>
-      <w:proofErr w:type="spellStart"/>
-      <w:r>
-        <w:rPr>
-          <w:rFonts w:ascii="Times New Roman" w:hAnsi="Times New Roman" w:cs="Times New Roman"/>
-          <w:color w:val="000000" w:themeColor="text1"/>
-          <w:sz w:val="24"/>
-          <w:szCs w:val="24"/>
-        </w:rPr>
-        <w:t>enhance</w:t>
-      </w:r>
-      <w:proofErr w:type="spellEnd"/>
-      <w:r>
-        <w:rPr>
-          <w:rFonts w:ascii="Times New Roman" w:hAnsi="Times New Roman" w:cs="Times New Roman"/>
-          <w:color w:val="000000" w:themeColor="text1"/>
-          <w:sz w:val="24"/>
-          <w:szCs w:val="24"/>
-        </w:rPr>
-        <w:t xml:space="preserve"> </w:t>
-      </w:r>
-      <w:proofErr w:type="spellStart"/>
-      <w:r>
-        <w:rPr>
-          <w:rFonts w:ascii="Times New Roman" w:hAnsi="Times New Roman" w:cs="Times New Roman"/>
-          <w:color w:val="000000" w:themeColor="text1"/>
-          <w:sz w:val="24"/>
-          <w:szCs w:val="24"/>
-        </w:rPr>
-        <w:t>its</w:t>
-      </w:r>
-      <w:proofErr w:type="spellEnd"/>
-      <w:r>
-        <w:rPr>
-          <w:rFonts w:ascii="Times New Roman" w:hAnsi="Times New Roman" w:cs="Times New Roman"/>
-          <w:color w:val="000000" w:themeColor="text1"/>
-          <w:sz w:val="24"/>
-          <w:szCs w:val="24"/>
-        </w:rPr>
-        <w:t xml:space="preserve"> </w:t>
-      </w:r>
-      <w:proofErr w:type="spellStart"/>
-      <w:r>
-        <w:rPr>
-          <w:rFonts w:ascii="Times New Roman" w:hAnsi="Times New Roman" w:cs="Times New Roman"/>
-          <w:color w:val="000000" w:themeColor="text1"/>
-          <w:sz w:val="24"/>
-          <w:szCs w:val="24"/>
-        </w:rPr>
-        <w:t>security</w:t>
-      </w:r>
-      <w:proofErr w:type="spellEnd"/>
-      <w:r>
-        <w:rPr>
-          <w:rFonts w:ascii="Times New Roman" w:hAnsi="Times New Roman" w:cs="Times New Roman"/>
-          <w:color w:val="000000" w:themeColor="text1"/>
-          <w:sz w:val="24"/>
-          <w:szCs w:val="24"/>
-        </w:rPr>
-        <w:t xml:space="preserve"> and </w:t>
-      </w:r>
-      <w:proofErr w:type="spellStart"/>
-      <w:r>
-        <w:rPr>
-          <w:rFonts w:ascii="Times New Roman" w:hAnsi="Times New Roman" w:cs="Times New Roman"/>
-          <w:color w:val="000000" w:themeColor="text1"/>
-          <w:sz w:val="24"/>
-          <w:szCs w:val="24"/>
-        </w:rPr>
-        <w:t>efficiency</w:t>
-      </w:r>
-      <w:proofErr w:type="spellEnd"/>
-      <w:r>
-        <w:rPr>
-          <w:rFonts w:ascii="Times New Roman" w:hAnsi="Times New Roman" w:cs="Times New Roman"/>
-          <w:color w:val="000000" w:themeColor="text1"/>
-          <w:sz w:val="24"/>
-          <w:szCs w:val="24"/>
-        </w:rPr>
-        <w:t xml:space="preserve">. </w:t>
-      </w:r>
-      <w:proofErr w:type="spellStart"/>
-      <w:r>
-        <w:rPr>
-          <w:rFonts w:ascii="Times New Roman" w:hAnsi="Times New Roman" w:cs="Times New Roman"/>
-          <w:color w:val="000000" w:themeColor="text1"/>
-          <w:sz w:val="24"/>
-          <w:szCs w:val="24"/>
-        </w:rPr>
-        <w:t>An</w:t>
-      </w:r>
-      <w:proofErr w:type="spellEnd"/>
-      <w:r>
-        <w:rPr>
-          <w:rFonts w:ascii="Times New Roman" w:hAnsi="Times New Roman" w:cs="Times New Roman"/>
-          <w:color w:val="000000" w:themeColor="text1"/>
-          <w:sz w:val="24"/>
-          <w:szCs w:val="24"/>
-        </w:rPr>
-        <w:t xml:space="preserve"> </w:t>
-      </w:r>
-      <w:proofErr w:type="spellStart"/>
-      <w:r>
-        <w:rPr>
-          <w:rFonts w:ascii="Times New Roman" w:hAnsi="Times New Roman" w:cs="Times New Roman"/>
-          <w:color w:val="000000" w:themeColor="text1"/>
-          <w:sz w:val="24"/>
-          <w:szCs w:val="24"/>
-        </w:rPr>
-        <w:t>accessible</w:t>
-      </w:r>
-      <w:proofErr w:type="spellEnd"/>
-      <w:r>
-        <w:rPr>
-          <w:rFonts w:ascii="Times New Roman" w:hAnsi="Times New Roman" w:cs="Times New Roman"/>
-          <w:color w:val="000000" w:themeColor="text1"/>
-          <w:sz w:val="24"/>
-          <w:szCs w:val="24"/>
-        </w:rPr>
-        <w:t xml:space="preserve"> </w:t>
-      </w:r>
-      <w:proofErr w:type="spellStart"/>
-      <w:r>
-        <w:rPr>
-          <w:rFonts w:ascii="Times New Roman" w:hAnsi="Times New Roman" w:cs="Times New Roman"/>
-          <w:color w:val="000000" w:themeColor="text1"/>
-          <w:sz w:val="24"/>
-          <w:szCs w:val="24"/>
-        </w:rPr>
-        <w:t>website</w:t>
-      </w:r>
-      <w:proofErr w:type="spellEnd"/>
-      <w:r>
-        <w:rPr>
-          <w:rFonts w:ascii="Times New Roman" w:hAnsi="Times New Roman" w:cs="Times New Roman"/>
-          <w:color w:val="000000" w:themeColor="text1"/>
-          <w:sz w:val="24"/>
-          <w:szCs w:val="24"/>
-        </w:rPr>
-        <w:t xml:space="preserve"> </w:t>
-      </w:r>
-      <w:proofErr w:type="spellStart"/>
-      <w:r>
-        <w:rPr>
-          <w:rFonts w:ascii="Times New Roman" w:hAnsi="Times New Roman" w:cs="Times New Roman"/>
-          <w:color w:val="000000" w:themeColor="text1"/>
-          <w:sz w:val="24"/>
-          <w:szCs w:val="24"/>
-        </w:rPr>
-        <w:t>will</w:t>
-      </w:r>
-      <w:proofErr w:type="spellEnd"/>
-      <w:r>
-        <w:rPr>
-          <w:rFonts w:ascii="Times New Roman" w:hAnsi="Times New Roman" w:cs="Times New Roman"/>
-          <w:color w:val="000000" w:themeColor="text1"/>
-          <w:sz w:val="24"/>
-          <w:szCs w:val="24"/>
-        </w:rPr>
-        <w:t xml:space="preserve"> be </w:t>
-      </w:r>
-      <w:proofErr w:type="spellStart"/>
-      <w:r>
-        <w:rPr>
-          <w:rFonts w:ascii="Times New Roman" w:hAnsi="Times New Roman" w:cs="Times New Roman"/>
-          <w:color w:val="000000" w:themeColor="text1"/>
-          <w:sz w:val="24"/>
-          <w:szCs w:val="24"/>
-        </w:rPr>
-        <w:t>developed</w:t>
-      </w:r>
-      <w:proofErr w:type="spellEnd"/>
-      <w:r>
-        <w:rPr>
-          <w:rFonts w:ascii="Times New Roman" w:hAnsi="Times New Roman" w:cs="Times New Roman"/>
-          <w:color w:val="000000" w:themeColor="text1"/>
-          <w:sz w:val="24"/>
-          <w:szCs w:val="24"/>
-        </w:rPr>
-        <w:t xml:space="preserve"> </w:t>
-      </w:r>
-      <w:proofErr w:type="spellStart"/>
-      <w:r>
-        <w:rPr>
-          <w:rFonts w:ascii="Times New Roman" w:hAnsi="Times New Roman" w:cs="Times New Roman"/>
-          <w:color w:val="000000" w:themeColor="text1"/>
-          <w:sz w:val="24"/>
-          <w:szCs w:val="24"/>
-        </w:rPr>
-        <w:t>to</w:t>
-      </w:r>
-      <w:proofErr w:type="spellEnd"/>
-      <w:r>
-        <w:rPr>
-          <w:rFonts w:ascii="Times New Roman" w:hAnsi="Times New Roman" w:cs="Times New Roman"/>
-          <w:color w:val="000000" w:themeColor="text1"/>
-          <w:sz w:val="24"/>
-          <w:szCs w:val="24"/>
-        </w:rPr>
-        <w:t xml:space="preserve"> </w:t>
-      </w:r>
-      <w:proofErr w:type="spellStart"/>
-      <w:r>
-        <w:rPr>
-          <w:rFonts w:ascii="Times New Roman" w:hAnsi="Times New Roman" w:cs="Times New Roman"/>
-          <w:color w:val="000000" w:themeColor="text1"/>
-          <w:sz w:val="24"/>
-          <w:szCs w:val="24"/>
-        </w:rPr>
-        <w:t>optimise</w:t>
-      </w:r>
-      <w:proofErr w:type="spellEnd"/>
-      <w:r>
-        <w:rPr>
-          <w:rFonts w:ascii="Times New Roman" w:hAnsi="Times New Roman" w:cs="Times New Roman"/>
-          <w:color w:val="000000" w:themeColor="text1"/>
-          <w:sz w:val="24"/>
-          <w:szCs w:val="24"/>
-        </w:rPr>
-        <w:t xml:space="preserve"> </w:t>
-      </w:r>
-      <w:proofErr w:type="spellStart"/>
-      <w:r>
-        <w:rPr>
-          <w:rFonts w:ascii="Times New Roman" w:hAnsi="Times New Roman" w:cs="Times New Roman"/>
-          <w:color w:val="000000" w:themeColor="text1"/>
-          <w:sz w:val="24"/>
-          <w:szCs w:val="24"/>
-        </w:rPr>
-        <w:t>communication</w:t>
-      </w:r>
-      <w:proofErr w:type="spellEnd"/>
-      <w:r>
-        <w:rPr>
-          <w:rFonts w:ascii="Times New Roman" w:hAnsi="Times New Roman" w:cs="Times New Roman"/>
-          <w:color w:val="000000" w:themeColor="text1"/>
-          <w:sz w:val="24"/>
-          <w:szCs w:val="24"/>
-        </w:rPr>
-        <w:t xml:space="preserve"> </w:t>
-      </w:r>
-      <w:proofErr w:type="spellStart"/>
-      <w:r>
-        <w:rPr>
-          <w:rFonts w:ascii="Times New Roman" w:hAnsi="Times New Roman" w:cs="Times New Roman"/>
-          <w:color w:val="000000" w:themeColor="text1"/>
-          <w:sz w:val="24"/>
-          <w:szCs w:val="24"/>
-        </w:rPr>
-        <w:t>with</w:t>
-      </w:r>
-      <w:proofErr w:type="spellEnd"/>
-      <w:r>
-        <w:rPr>
-          <w:rFonts w:ascii="Times New Roman" w:hAnsi="Times New Roman" w:cs="Times New Roman"/>
-          <w:color w:val="000000" w:themeColor="text1"/>
-          <w:sz w:val="24"/>
-          <w:szCs w:val="24"/>
-        </w:rPr>
-        <w:t xml:space="preserve"> </w:t>
-      </w:r>
-      <w:proofErr w:type="spellStart"/>
-      <w:r>
-        <w:rPr>
-          <w:rFonts w:ascii="Times New Roman" w:hAnsi="Times New Roman" w:cs="Times New Roman"/>
-          <w:color w:val="000000" w:themeColor="text1"/>
-          <w:sz w:val="24"/>
-          <w:szCs w:val="24"/>
-        </w:rPr>
-        <w:t>clients</w:t>
-      </w:r>
-      <w:proofErr w:type="spellEnd"/>
-      <w:r>
-        <w:rPr>
-          <w:rFonts w:ascii="Times New Roman" w:hAnsi="Times New Roman" w:cs="Times New Roman"/>
-          <w:color w:val="000000" w:themeColor="text1"/>
-          <w:sz w:val="24"/>
-          <w:szCs w:val="24"/>
-        </w:rPr>
-        <w:t xml:space="preserve"> and </w:t>
-      </w:r>
-      <w:proofErr w:type="spellStart"/>
-      <w:r>
-        <w:rPr>
-          <w:rFonts w:ascii="Times New Roman" w:hAnsi="Times New Roman" w:cs="Times New Roman"/>
-          <w:color w:val="000000" w:themeColor="text1"/>
-          <w:sz w:val="24"/>
-          <w:szCs w:val="24"/>
-        </w:rPr>
-        <w:t>streamline</w:t>
-      </w:r>
-      <w:proofErr w:type="spellEnd"/>
-      <w:r>
-        <w:rPr>
-          <w:rFonts w:ascii="Times New Roman" w:hAnsi="Times New Roman" w:cs="Times New Roman"/>
-          <w:color w:val="000000" w:themeColor="text1"/>
-          <w:sz w:val="24"/>
-          <w:szCs w:val="24"/>
-        </w:rPr>
-        <w:t xml:space="preserve"> </w:t>
-      </w:r>
-      <w:proofErr w:type="spellStart"/>
-      <w:r>
-        <w:rPr>
-          <w:rFonts w:ascii="Times New Roman" w:hAnsi="Times New Roman" w:cs="Times New Roman"/>
-          <w:color w:val="000000" w:themeColor="text1"/>
-          <w:sz w:val="24"/>
-          <w:szCs w:val="24"/>
-        </w:rPr>
-        <w:t>internal</w:t>
-      </w:r>
-      <w:proofErr w:type="spellEnd"/>
-      <w:r>
-        <w:rPr>
-          <w:rFonts w:ascii="Times New Roman" w:hAnsi="Times New Roman" w:cs="Times New Roman"/>
-          <w:color w:val="000000" w:themeColor="text1"/>
-          <w:sz w:val="24"/>
-          <w:szCs w:val="24"/>
-        </w:rPr>
-        <w:t xml:space="preserve"> </w:t>
-      </w:r>
-      <w:proofErr w:type="spellStart"/>
-      <w:r>
-        <w:rPr>
-          <w:rFonts w:ascii="Times New Roman" w:hAnsi="Times New Roman" w:cs="Times New Roman"/>
-          <w:color w:val="000000" w:themeColor="text1"/>
-          <w:sz w:val="24"/>
-          <w:szCs w:val="24"/>
-        </w:rPr>
-        <w:t>management</w:t>
-      </w:r>
-      <w:proofErr w:type="spellEnd"/>
-      <w:r>
-        <w:rPr>
-          <w:rFonts w:ascii="Times New Roman" w:hAnsi="Times New Roman" w:cs="Times New Roman"/>
-          <w:color w:val="000000" w:themeColor="text1"/>
-          <w:sz w:val="24"/>
-          <w:szCs w:val="24"/>
-        </w:rPr>
-        <w:t xml:space="preserve">. </w:t>
-      </w:r>
-      <w:proofErr w:type="spellStart"/>
-      <w:r>
-        <w:rPr>
-          <w:rFonts w:ascii="Times New Roman" w:hAnsi="Times New Roman" w:cs="Times New Roman"/>
-          <w:color w:val="000000" w:themeColor="text1"/>
-          <w:sz w:val="24"/>
-          <w:szCs w:val="24"/>
-        </w:rPr>
-        <w:t>Additionally</w:t>
-      </w:r>
-      <w:proofErr w:type="spellEnd"/>
-      <w:r>
-        <w:rPr>
-          <w:rFonts w:ascii="Times New Roman" w:hAnsi="Times New Roman" w:cs="Times New Roman"/>
-          <w:color w:val="000000" w:themeColor="text1"/>
-          <w:sz w:val="24"/>
-          <w:szCs w:val="24"/>
-        </w:rPr>
-        <w:t xml:space="preserve">, a </w:t>
-      </w:r>
-      <w:proofErr w:type="spellStart"/>
-      <w:r>
-        <w:rPr>
-          <w:rFonts w:ascii="Times New Roman" w:hAnsi="Times New Roman" w:cs="Times New Roman"/>
-          <w:color w:val="000000" w:themeColor="text1"/>
-          <w:sz w:val="24"/>
-          <w:szCs w:val="24"/>
-        </w:rPr>
-        <w:t>secure</w:t>
-      </w:r>
-      <w:proofErr w:type="spellEnd"/>
-      <w:r>
-        <w:rPr>
-          <w:rFonts w:ascii="Times New Roman" w:hAnsi="Times New Roman" w:cs="Times New Roman"/>
-          <w:color w:val="000000" w:themeColor="text1"/>
-          <w:sz w:val="24"/>
-          <w:szCs w:val="24"/>
-        </w:rPr>
-        <w:t xml:space="preserve"> </w:t>
-      </w:r>
-      <w:proofErr w:type="spellStart"/>
-      <w:r>
-        <w:rPr>
-          <w:rFonts w:ascii="Times New Roman" w:hAnsi="Times New Roman" w:cs="Times New Roman"/>
-          <w:color w:val="000000" w:themeColor="text1"/>
-          <w:sz w:val="24"/>
-          <w:szCs w:val="24"/>
-        </w:rPr>
-        <w:t>database</w:t>
-      </w:r>
-      <w:proofErr w:type="spellEnd"/>
-      <w:r>
-        <w:rPr>
-          <w:rFonts w:ascii="Times New Roman" w:hAnsi="Times New Roman" w:cs="Times New Roman"/>
-          <w:color w:val="000000" w:themeColor="text1"/>
-          <w:sz w:val="24"/>
-          <w:szCs w:val="24"/>
-        </w:rPr>
-        <w:t xml:space="preserve"> </w:t>
-      </w:r>
-      <w:proofErr w:type="spellStart"/>
-      <w:r>
-        <w:rPr>
-          <w:rFonts w:ascii="Times New Roman" w:hAnsi="Times New Roman" w:cs="Times New Roman"/>
-          <w:color w:val="000000" w:themeColor="text1"/>
-          <w:sz w:val="24"/>
-          <w:szCs w:val="24"/>
-        </w:rPr>
-        <w:t>will</w:t>
-      </w:r>
-      <w:proofErr w:type="spellEnd"/>
-      <w:r>
-        <w:rPr>
-          <w:rFonts w:ascii="Times New Roman" w:hAnsi="Times New Roman" w:cs="Times New Roman"/>
-          <w:color w:val="000000" w:themeColor="text1"/>
-          <w:sz w:val="24"/>
-          <w:szCs w:val="24"/>
-        </w:rPr>
-        <w:t xml:space="preserve"> be </w:t>
-      </w:r>
-      <w:proofErr w:type="spellStart"/>
-      <w:r>
-        <w:rPr>
-          <w:rFonts w:ascii="Times New Roman" w:hAnsi="Times New Roman" w:cs="Times New Roman"/>
-          <w:color w:val="000000" w:themeColor="text1"/>
-          <w:sz w:val="24"/>
-          <w:szCs w:val="24"/>
-        </w:rPr>
-        <w:t>implemented</w:t>
-      </w:r>
-      <w:proofErr w:type="spellEnd"/>
-      <w:r>
-        <w:rPr>
-          <w:rFonts w:ascii="Times New Roman" w:hAnsi="Times New Roman" w:cs="Times New Roman"/>
-          <w:color w:val="000000" w:themeColor="text1"/>
-          <w:sz w:val="24"/>
-          <w:szCs w:val="24"/>
-        </w:rPr>
-        <w:t xml:space="preserve"> </w:t>
-      </w:r>
-      <w:proofErr w:type="spellStart"/>
-      <w:r>
-        <w:rPr>
-          <w:rFonts w:ascii="Times New Roman" w:hAnsi="Times New Roman" w:cs="Times New Roman"/>
-          <w:color w:val="000000" w:themeColor="text1"/>
-          <w:sz w:val="24"/>
-          <w:szCs w:val="24"/>
-        </w:rPr>
-        <w:t>to</w:t>
-      </w:r>
-      <w:proofErr w:type="spellEnd"/>
-      <w:r>
-        <w:rPr>
-          <w:rFonts w:ascii="Times New Roman" w:hAnsi="Times New Roman" w:cs="Times New Roman"/>
-          <w:color w:val="000000" w:themeColor="text1"/>
-          <w:sz w:val="24"/>
-          <w:szCs w:val="24"/>
-        </w:rPr>
-        <w:t xml:space="preserve"> </w:t>
-      </w:r>
-      <w:proofErr w:type="spellStart"/>
-      <w:r>
-        <w:rPr>
-          <w:rFonts w:ascii="Times New Roman" w:hAnsi="Times New Roman" w:cs="Times New Roman"/>
-          <w:color w:val="000000" w:themeColor="text1"/>
-          <w:sz w:val="24"/>
-          <w:szCs w:val="24"/>
-        </w:rPr>
-        <w:t>organise</w:t>
-      </w:r>
-      <w:proofErr w:type="spellEnd"/>
-      <w:r>
-        <w:rPr>
-          <w:rFonts w:ascii="Times New Roman" w:hAnsi="Times New Roman" w:cs="Times New Roman"/>
-          <w:color w:val="000000" w:themeColor="text1"/>
-          <w:sz w:val="24"/>
-          <w:szCs w:val="24"/>
-        </w:rPr>
-        <w:t xml:space="preserve"> </w:t>
-      </w:r>
-      <w:proofErr w:type="spellStart"/>
-      <w:r>
-        <w:rPr>
-          <w:rFonts w:ascii="Times New Roman" w:hAnsi="Times New Roman" w:cs="Times New Roman"/>
-          <w:color w:val="000000" w:themeColor="text1"/>
-          <w:sz w:val="24"/>
-          <w:szCs w:val="24"/>
-        </w:rPr>
-        <w:t>information</w:t>
-      </w:r>
-      <w:proofErr w:type="spellEnd"/>
-      <w:r>
-        <w:rPr>
-          <w:rFonts w:ascii="Times New Roman" w:hAnsi="Times New Roman" w:cs="Times New Roman"/>
-          <w:color w:val="000000" w:themeColor="text1"/>
-          <w:sz w:val="24"/>
-          <w:szCs w:val="24"/>
-        </w:rPr>
-        <w:t xml:space="preserve"> </w:t>
-      </w:r>
-      <w:proofErr w:type="spellStart"/>
-      <w:r>
-        <w:rPr>
-          <w:rFonts w:ascii="Times New Roman" w:hAnsi="Times New Roman" w:cs="Times New Roman"/>
-          <w:color w:val="000000" w:themeColor="text1"/>
-          <w:sz w:val="24"/>
-          <w:szCs w:val="24"/>
-        </w:rPr>
-        <w:t>efficiently</w:t>
-      </w:r>
-      <w:proofErr w:type="spellEnd"/>
-      <w:r>
-        <w:rPr>
-          <w:rFonts w:ascii="Times New Roman" w:hAnsi="Times New Roman" w:cs="Times New Roman"/>
-          <w:color w:val="000000" w:themeColor="text1"/>
-          <w:sz w:val="24"/>
-          <w:szCs w:val="24"/>
-        </w:rPr>
-        <w:t>.</w:t>
-      </w:r>
-    </w:p>
-    <w:p>
-      <w:pPr>
-        <w:spacing w:line="360" w:lineRule="auto"/>
-        <w:jc w:val="both"/>
-        <w:rPr>
-          <w:rFonts w:ascii="Times New Roman" w:hAnsi="Times New Roman" w:cs="Times New Roman"/>
-          <w:color w:val="000000" w:themeColor="text1"/>
-          <w:sz w:val="24"/>
-          <w:szCs w:val="24"/>
-        </w:rPr>
-      </w:pPr>
-      <w:proofErr w:type="spellStart"/>
-      <w:r>
-        <w:rPr>
-          <w:rFonts w:ascii="Times New Roman" w:hAnsi="Times New Roman" w:cs="Times New Roman"/>
-          <w:color w:val="000000" w:themeColor="text1"/>
-          <w:sz w:val="24"/>
-          <w:szCs w:val="24"/>
-        </w:rPr>
-        <w:t>The</w:t>
-      </w:r>
-      <w:proofErr w:type="spellEnd"/>
-      <w:r>
-        <w:rPr>
-          <w:rFonts w:ascii="Times New Roman" w:hAnsi="Times New Roman" w:cs="Times New Roman"/>
-          <w:color w:val="000000" w:themeColor="text1"/>
-          <w:sz w:val="24"/>
-          <w:szCs w:val="24"/>
-        </w:rPr>
-        <w:t xml:space="preserve"> </w:t>
-      </w:r>
-      <w:proofErr w:type="spellStart"/>
-      <w:r>
-        <w:rPr>
-          <w:rFonts w:ascii="Times New Roman" w:hAnsi="Times New Roman" w:cs="Times New Roman"/>
-          <w:color w:val="000000" w:themeColor="text1"/>
-          <w:sz w:val="24"/>
-          <w:szCs w:val="24"/>
-        </w:rPr>
-        <w:t>network</w:t>
-      </w:r>
-      <w:proofErr w:type="spellEnd"/>
-      <w:r>
-        <w:rPr>
-          <w:rFonts w:ascii="Times New Roman" w:hAnsi="Times New Roman" w:cs="Times New Roman"/>
-          <w:color w:val="000000" w:themeColor="text1"/>
-          <w:sz w:val="24"/>
-          <w:szCs w:val="24"/>
-        </w:rPr>
-        <w:t xml:space="preserve"> </w:t>
-      </w:r>
-      <w:proofErr w:type="spellStart"/>
-      <w:r>
-        <w:rPr>
-          <w:rFonts w:ascii="Times New Roman" w:hAnsi="Times New Roman" w:cs="Times New Roman"/>
-          <w:color w:val="000000" w:themeColor="text1"/>
-          <w:sz w:val="24"/>
-          <w:szCs w:val="24"/>
-        </w:rPr>
-        <w:t>infrastructure</w:t>
-      </w:r>
-      <w:proofErr w:type="spellEnd"/>
-      <w:r>
-        <w:rPr>
-          <w:rFonts w:ascii="Times New Roman" w:hAnsi="Times New Roman" w:cs="Times New Roman"/>
-          <w:color w:val="000000" w:themeColor="text1"/>
-          <w:sz w:val="24"/>
-          <w:szCs w:val="24"/>
-        </w:rPr>
-        <w:t xml:space="preserve"> </w:t>
-      </w:r>
-      <w:proofErr w:type="spellStart"/>
-      <w:r>
-        <w:rPr>
-          <w:rFonts w:ascii="Times New Roman" w:hAnsi="Times New Roman" w:cs="Times New Roman"/>
-          <w:color w:val="000000" w:themeColor="text1"/>
-          <w:sz w:val="24"/>
-          <w:szCs w:val="24"/>
-        </w:rPr>
-        <w:t>will</w:t>
-      </w:r>
-      <w:proofErr w:type="spellEnd"/>
-      <w:r>
-        <w:rPr>
-          <w:rFonts w:ascii="Times New Roman" w:hAnsi="Times New Roman" w:cs="Times New Roman"/>
-          <w:color w:val="000000" w:themeColor="text1"/>
-          <w:sz w:val="24"/>
-          <w:szCs w:val="24"/>
-        </w:rPr>
-        <w:t xml:space="preserve"> be </w:t>
-      </w:r>
-      <w:proofErr w:type="spellStart"/>
-      <w:r>
-        <w:rPr>
-          <w:rFonts w:ascii="Times New Roman" w:hAnsi="Times New Roman" w:cs="Times New Roman"/>
-          <w:color w:val="000000" w:themeColor="text1"/>
-          <w:sz w:val="24"/>
-          <w:szCs w:val="24"/>
-        </w:rPr>
-        <w:t>analysed</w:t>
-      </w:r>
-      <w:proofErr w:type="spellEnd"/>
-      <w:r>
-        <w:rPr>
-          <w:rFonts w:ascii="Times New Roman" w:hAnsi="Times New Roman" w:cs="Times New Roman"/>
-          <w:color w:val="000000" w:themeColor="text1"/>
-          <w:sz w:val="24"/>
-          <w:szCs w:val="24"/>
-        </w:rPr>
-        <w:t xml:space="preserve"> and </w:t>
-      </w:r>
-      <w:proofErr w:type="spellStart"/>
-      <w:r>
-        <w:rPr>
-          <w:rFonts w:ascii="Times New Roman" w:hAnsi="Times New Roman" w:cs="Times New Roman"/>
-          <w:color w:val="000000" w:themeColor="text1"/>
-          <w:sz w:val="24"/>
-          <w:szCs w:val="24"/>
-        </w:rPr>
-        <w:t>upgraded</w:t>
-      </w:r>
-      <w:proofErr w:type="spellEnd"/>
-      <w:r>
-        <w:rPr>
-          <w:rFonts w:ascii="Times New Roman" w:hAnsi="Times New Roman" w:cs="Times New Roman"/>
-          <w:color w:val="000000" w:themeColor="text1"/>
-          <w:sz w:val="24"/>
-          <w:szCs w:val="24"/>
-        </w:rPr>
-        <w:t xml:space="preserve"> </w:t>
-      </w:r>
-      <w:proofErr w:type="spellStart"/>
-      <w:r>
-        <w:rPr>
-          <w:rFonts w:ascii="Times New Roman" w:hAnsi="Times New Roman" w:cs="Times New Roman"/>
-          <w:color w:val="000000" w:themeColor="text1"/>
-          <w:sz w:val="24"/>
-          <w:szCs w:val="24"/>
-        </w:rPr>
-        <w:t>to</w:t>
-      </w:r>
-      <w:proofErr w:type="spellEnd"/>
-      <w:r>
-        <w:rPr>
-          <w:rFonts w:ascii="Times New Roman" w:hAnsi="Times New Roman" w:cs="Times New Roman"/>
-          <w:color w:val="000000" w:themeColor="text1"/>
-          <w:sz w:val="24"/>
-          <w:szCs w:val="24"/>
-        </w:rPr>
-        <w:t xml:space="preserve"> </w:t>
-      </w:r>
-      <w:proofErr w:type="spellStart"/>
-      <w:r>
-        <w:rPr>
-          <w:rFonts w:ascii="Times New Roman" w:hAnsi="Times New Roman" w:cs="Times New Roman"/>
-          <w:color w:val="000000" w:themeColor="text1"/>
-          <w:sz w:val="24"/>
-          <w:szCs w:val="24"/>
-        </w:rPr>
-        <w:t>ensure</w:t>
-      </w:r>
-      <w:proofErr w:type="spellEnd"/>
-      <w:r>
-        <w:rPr>
-          <w:rFonts w:ascii="Times New Roman" w:hAnsi="Times New Roman" w:cs="Times New Roman"/>
-          <w:color w:val="000000" w:themeColor="text1"/>
-          <w:sz w:val="24"/>
-          <w:szCs w:val="24"/>
-        </w:rPr>
-        <w:t xml:space="preserve"> a </w:t>
-      </w:r>
-      <w:proofErr w:type="spellStart"/>
-      <w:r>
-        <w:rPr>
-          <w:rFonts w:ascii="Times New Roman" w:hAnsi="Times New Roman" w:cs="Times New Roman"/>
-          <w:color w:val="000000" w:themeColor="text1"/>
-          <w:sz w:val="24"/>
-          <w:szCs w:val="24"/>
-        </w:rPr>
-        <w:t>stable</w:t>
-      </w:r>
-      <w:proofErr w:type="spellEnd"/>
-      <w:r>
-        <w:rPr>
-          <w:rFonts w:ascii="Times New Roman" w:hAnsi="Times New Roman" w:cs="Times New Roman"/>
-          <w:color w:val="000000" w:themeColor="text1"/>
-          <w:sz w:val="24"/>
-          <w:szCs w:val="24"/>
-        </w:rPr>
-        <w:t xml:space="preserve"> and </w:t>
-      </w:r>
-      <w:proofErr w:type="spellStart"/>
-      <w:r>
-        <w:rPr>
-          <w:rFonts w:ascii="Times New Roman" w:hAnsi="Times New Roman" w:cs="Times New Roman"/>
-          <w:color w:val="000000" w:themeColor="text1"/>
-          <w:sz w:val="24"/>
-          <w:szCs w:val="24"/>
-        </w:rPr>
-        <w:t>well-structured</w:t>
-      </w:r>
-      <w:proofErr w:type="spellEnd"/>
-      <w:r>
-        <w:rPr>
-          <w:rFonts w:ascii="Times New Roman" w:hAnsi="Times New Roman" w:cs="Times New Roman"/>
-          <w:color w:val="000000" w:themeColor="text1"/>
-          <w:sz w:val="24"/>
-          <w:szCs w:val="24"/>
-        </w:rPr>
-        <w:t xml:space="preserve"> </w:t>
-      </w:r>
-      <w:proofErr w:type="spellStart"/>
-      <w:r>
-        <w:rPr>
-          <w:rFonts w:ascii="Times New Roman" w:hAnsi="Times New Roman" w:cs="Times New Roman"/>
-          <w:color w:val="000000" w:themeColor="text1"/>
-          <w:sz w:val="24"/>
-          <w:szCs w:val="24"/>
-        </w:rPr>
-        <w:t>connection</w:t>
-      </w:r>
-      <w:proofErr w:type="spellEnd"/>
-      <w:r>
-        <w:rPr>
-          <w:rFonts w:ascii="Times New Roman" w:hAnsi="Times New Roman" w:cs="Times New Roman"/>
-          <w:color w:val="000000" w:themeColor="text1"/>
-          <w:sz w:val="24"/>
-          <w:szCs w:val="24"/>
-        </w:rPr>
-        <w:t xml:space="preserve">. A </w:t>
-      </w:r>
-      <w:proofErr w:type="spellStart"/>
-      <w:r>
-        <w:rPr>
-          <w:rFonts w:ascii="Times New Roman" w:hAnsi="Times New Roman" w:cs="Times New Roman"/>
-          <w:color w:val="000000" w:themeColor="text1"/>
-          <w:sz w:val="24"/>
-          <w:szCs w:val="24"/>
-        </w:rPr>
-        <w:t>detailed</w:t>
-      </w:r>
-      <w:proofErr w:type="spellEnd"/>
-      <w:r>
-        <w:rPr>
-          <w:rFonts w:ascii="Times New Roman" w:hAnsi="Times New Roman" w:cs="Times New Roman"/>
-          <w:color w:val="000000" w:themeColor="text1"/>
-          <w:sz w:val="24"/>
-          <w:szCs w:val="24"/>
-        </w:rPr>
-        <w:t xml:space="preserve"> </w:t>
-      </w:r>
-      <w:proofErr w:type="spellStart"/>
-      <w:r>
-        <w:rPr>
-          <w:rFonts w:ascii="Times New Roman" w:hAnsi="Times New Roman" w:cs="Times New Roman"/>
-          <w:color w:val="000000" w:themeColor="text1"/>
-          <w:sz w:val="24"/>
-          <w:szCs w:val="24"/>
-        </w:rPr>
-        <w:t>budget</w:t>
-      </w:r>
-      <w:proofErr w:type="spellEnd"/>
-      <w:r>
-        <w:rPr>
-          <w:rFonts w:ascii="Times New Roman" w:hAnsi="Times New Roman" w:cs="Times New Roman"/>
-          <w:color w:val="000000" w:themeColor="text1"/>
-          <w:sz w:val="24"/>
-          <w:szCs w:val="24"/>
-        </w:rPr>
-        <w:t xml:space="preserve"> </w:t>
-      </w:r>
-      <w:proofErr w:type="spellStart"/>
-      <w:r>
-        <w:rPr>
-          <w:rFonts w:ascii="Times New Roman" w:hAnsi="Times New Roman" w:cs="Times New Roman"/>
-          <w:color w:val="000000" w:themeColor="text1"/>
-          <w:sz w:val="24"/>
-          <w:szCs w:val="24"/>
-        </w:rPr>
-        <w:t>for</w:t>
-      </w:r>
-      <w:proofErr w:type="spellEnd"/>
-      <w:r>
-        <w:rPr>
-          <w:rFonts w:ascii="Times New Roman" w:hAnsi="Times New Roman" w:cs="Times New Roman"/>
-          <w:color w:val="000000" w:themeColor="text1"/>
-          <w:sz w:val="24"/>
-          <w:szCs w:val="24"/>
-        </w:rPr>
-        <w:t xml:space="preserve"> </w:t>
-      </w:r>
-      <w:proofErr w:type="spellStart"/>
-      <w:r>
-        <w:rPr>
-          <w:rFonts w:ascii="Times New Roman" w:hAnsi="Times New Roman" w:cs="Times New Roman"/>
-          <w:color w:val="000000" w:themeColor="text1"/>
-          <w:sz w:val="24"/>
-          <w:szCs w:val="24"/>
-        </w:rPr>
-        <w:t>the</w:t>
-      </w:r>
-      <w:proofErr w:type="spellEnd"/>
-      <w:r>
-        <w:rPr>
-          <w:rFonts w:ascii="Times New Roman" w:hAnsi="Times New Roman" w:cs="Times New Roman"/>
-          <w:color w:val="000000" w:themeColor="text1"/>
-          <w:sz w:val="24"/>
-          <w:szCs w:val="24"/>
-        </w:rPr>
-        <w:t xml:space="preserve"> </w:t>
-      </w:r>
-      <w:proofErr w:type="spellStart"/>
-      <w:r>
-        <w:rPr>
-          <w:rFonts w:ascii="Times New Roman" w:hAnsi="Times New Roman" w:cs="Times New Roman"/>
-          <w:color w:val="000000" w:themeColor="text1"/>
-          <w:sz w:val="24"/>
-          <w:szCs w:val="24"/>
-        </w:rPr>
-        <w:t>required</w:t>
-      </w:r>
-      <w:proofErr w:type="spellEnd"/>
-      <w:r>
-        <w:rPr>
-          <w:rFonts w:ascii="Times New Roman" w:hAnsi="Times New Roman" w:cs="Times New Roman"/>
-          <w:color w:val="000000" w:themeColor="text1"/>
-          <w:sz w:val="24"/>
-          <w:szCs w:val="24"/>
-        </w:rPr>
-        <w:t xml:space="preserve"> hardware </w:t>
-      </w:r>
-      <w:proofErr w:type="spellStart"/>
-      <w:r>
-        <w:rPr>
-          <w:rFonts w:ascii="Times New Roman" w:hAnsi="Times New Roman" w:cs="Times New Roman"/>
-          <w:color w:val="000000" w:themeColor="text1"/>
-          <w:sz w:val="24"/>
-          <w:szCs w:val="24"/>
-        </w:rPr>
-        <w:t>will</w:t>
-      </w:r>
-      <w:proofErr w:type="spellEnd"/>
-      <w:r>
-        <w:rPr>
-          <w:rFonts w:ascii="Times New Roman" w:hAnsi="Times New Roman" w:cs="Times New Roman"/>
-          <w:color w:val="000000" w:themeColor="text1"/>
-          <w:sz w:val="24"/>
-          <w:szCs w:val="24"/>
-        </w:rPr>
-        <w:t xml:space="preserve"> </w:t>
-      </w:r>
-      <w:proofErr w:type="spellStart"/>
-      <w:r>
-        <w:rPr>
-          <w:rFonts w:ascii="Times New Roman" w:hAnsi="Times New Roman" w:cs="Times New Roman"/>
-          <w:color w:val="000000" w:themeColor="text1"/>
-          <w:sz w:val="24"/>
-          <w:szCs w:val="24"/>
-        </w:rPr>
-        <w:t>also</w:t>
-      </w:r>
-      <w:proofErr w:type="spellEnd"/>
-      <w:r>
-        <w:rPr>
-          <w:rFonts w:ascii="Times New Roman" w:hAnsi="Times New Roman" w:cs="Times New Roman"/>
-          <w:color w:val="000000" w:themeColor="text1"/>
-          <w:sz w:val="24"/>
-          <w:szCs w:val="24"/>
-        </w:rPr>
-        <w:t xml:space="preserve"> be </w:t>
-      </w:r>
-      <w:proofErr w:type="spellStart"/>
-      <w:r>
-        <w:rPr>
-          <w:rFonts w:ascii="Times New Roman" w:hAnsi="Times New Roman" w:cs="Times New Roman"/>
-          <w:color w:val="000000" w:themeColor="text1"/>
-          <w:sz w:val="24"/>
-          <w:szCs w:val="24"/>
-        </w:rPr>
-        <w:t>included</w:t>
-      </w:r>
-      <w:proofErr w:type="spellEnd"/>
-      <w:r>
-        <w:rPr>
-          <w:rFonts w:ascii="Times New Roman" w:hAnsi="Times New Roman" w:cs="Times New Roman"/>
-          <w:color w:val="000000" w:themeColor="text1"/>
-          <w:sz w:val="24"/>
-          <w:szCs w:val="24"/>
-        </w:rPr>
-        <w:t xml:space="preserve">. As a </w:t>
-      </w:r>
-      <w:proofErr w:type="spellStart"/>
-      <w:r>
-        <w:rPr>
-          <w:rFonts w:ascii="Times New Roman" w:hAnsi="Times New Roman" w:cs="Times New Roman"/>
-          <w:color w:val="000000" w:themeColor="text1"/>
-          <w:sz w:val="24"/>
-          <w:szCs w:val="24"/>
-        </w:rPr>
-        <w:t>key</w:t>
-      </w:r>
-      <w:proofErr w:type="spellEnd"/>
-      <w:r>
-        <w:rPr>
-          <w:rFonts w:ascii="Times New Roman" w:hAnsi="Times New Roman" w:cs="Times New Roman"/>
-          <w:color w:val="000000" w:themeColor="text1"/>
-          <w:sz w:val="24"/>
-          <w:szCs w:val="24"/>
-        </w:rPr>
-        <w:t xml:space="preserve"> </w:t>
-      </w:r>
-      <w:proofErr w:type="spellStart"/>
-      <w:r>
-        <w:rPr>
-          <w:rFonts w:ascii="Times New Roman" w:hAnsi="Times New Roman" w:cs="Times New Roman"/>
-          <w:color w:val="000000" w:themeColor="text1"/>
-          <w:sz w:val="24"/>
-          <w:szCs w:val="24"/>
-        </w:rPr>
-        <w:t>component</w:t>
-      </w:r>
-      <w:proofErr w:type="spellEnd"/>
-      <w:r>
-        <w:rPr>
-          <w:rFonts w:ascii="Times New Roman" w:hAnsi="Times New Roman" w:cs="Times New Roman"/>
-          <w:color w:val="000000" w:themeColor="text1"/>
-          <w:sz w:val="24"/>
-          <w:szCs w:val="24"/>
-        </w:rPr>
-        <w:t xml:space="preserve"> </w:t>
-      </w:r>
-      <w:proofErr w:type="spellStart"/>
-      <w:r>
-        <w:rPr>
-          <w:rFonts w:ascii="Times New Roman" w:hAnsi="Times New Roman" w:cs="Times New Roman"/>
-          <w:color w:val="000000" w:themeColor="text1"/>
-          <w:sz w:val="24"/>
-          <w:szCs w:val="24"/>
-        </w:rPr>
-        <w:t>of</w:t>
-      </w:r>
-      <w:proofErr w:type="spellEnd"/>
-      <w:r>
-        <w:rPr>
-          <w:rFonts w:ascii="Times New Roman" w:hAnsi="Times New Roman" w:cs="Times New Roman"/>
-          <w:color w:val="000000" w:themeColor="text1"/>
-          <w:sz w:val="24"/>
-          <w:szCs w:val="24"/>
-        </w:rPr>
-        <w:t xml:space="preserve"> </w:t>
-      </w:r>
-      <w:proofErr w:type="spellStart"/>
-      <w:r>
-        <w:rPr>
-          <w:rFonts w:ascii="Times New Roman" w:hAnsi="Times New Roman" w:cs="Times New Roman"/>
-          <w:color w:val="000000" w:themeColor="text1"/>
-          <w:sz w:val="24"/>
-          <w:szCs w:val="24"/>
-        </w:rPr>
-        <w:t>the</w:t>
-      </w:r>
-      <w:proofErr w:type="spellEnd"/>
-      <w:r>
-        <w:rPr>
-          <w:rFonts w:ascii="Times New Roman" w:hAnsi="Times New Roman" w:cs="Times New Roman"/>
-          <w:color w:val="000000" w:themeColor="text1"/>
-          <w:sz w:val="24"/>
-          <w:szCs w:val="24"/>
-        </w:rPr>
-        <w:t xml:space="preserve"> </w:t>
-      </w:r>
-      <w:proofErr w:type="spellStart"/>
-      <w:r>
-        <w:rPr>
-          <w:rFonts w:ascii="Times New Roman" w:hAnsi="Times New Roman" w:cs="Times New Roman"/>
-          <w:color w:val="000000" w:themeColor="text1"/>
-          <w:sz w:val="24"/>
-          <w:szCs w:val="24"/>
-        </w:rPr>
-        <w:t>audit</w:t>
-      </w:r>
-      <w:proofErr w:type="spellEnd"/>
-      <w:r>
-        <w:rPr>
-          <w:rFonts w:ascii="Times New Roman" w:hAnsi="Times New Roman" w:cs="Times New Roman"/>
-          <w:color w:val="000000" w:themeColor="text1"/>
-          <w:sz w:val="24"/>
-          <w:szCs w:val="24"/>
-        </w:rPr>
-        <w:t xml:space="preserve">, real-time </w:t>
-      </w:r>
-      <w:proofErr w:type="spellStart"/>
-      <w:r>
-        <w:rPr>
-          <w:rFonts w:ascii="Times New Roman" w:hAnsi="Times New Roman" w:cs="Times New Roman"/>
-          <w:color w:val="000000" w:themeColor="text1"/>
-          <w:sz w:val="24"/>
-          <w:szCs w:val="24"/>
-        </w:rPr>
-        <w:t>monitoring</w:t>
-      </w:r>
-      <w:proofErr w:type="spellEnd"/>
-      <w:r>
-        <w:rPr>
-          <w:rFonts w:ascii="Times New Roman" w:hAnsi="Times New Roman" w:cs="Times New Roman"/>
-          <w:color w:val="000000" w:themeColor="text1"/>
-          <w:sz w:val="24"/>
-          <w:szCs w:val="24"/>
-        </w:rPr>
-        <w:t xml:space="preserve"> </w:t>
-      </w:r>
-      <w:proofErr w:type="spellStart"/>
-      <w:r>
-        <w:rPr>
-          <w:rFonts w:ascii="Times New Roman" w:hAnsi="Times New Roman" w:cs="Times New Roman"/>
-          <w:color w:val="000000" w:themeColor="text1"/>
-          <w:sz w:val="24"/>
-          <w:szCs w:val="24"/>
-        </w:rPr>
-        <w:t>using</w:t>
-      </w:r>
-      <w:proofErr w:type="spellEnd"/>
-      <w:r>
-        <w:rPr>
-          <w:rFonts w:ascii="Times New Roman" w:hAnsi="Times New Roman" w:cs="Times New Roman"/>
-          <w:color w:val="000000" w:themeColor="text1"/>
-          <w:sz w:val="24"/>
-          <w:szCs w:val="24"/>
-        </w:rPr>
-        <w:t xml:space="preserve"> PowerShell </w:t>
-      </w:r>
-      <w:proofErr w:type="spellStart"/>
-      <w:r>
-        <w:rPr>
-          <w:rFonts w:ascii="Times New Roman" w:hAnsi="Times New Roman" w:cs="Times New Roman"/>
-          <w:color w:val="000000" w:themeColor="text1"/>
-          <w:sz w:val="24"/>
-          <w:szCs w:val="24"/>
-        </w:rPr>
-        <w:t>will</w:t>
-      </w:r>
-      <w:proofErr w:type="spellEnd"/>
-      <w:r>
-        <w:rPr>
-          <w:rFonts w:ascii="Times New Roman" w:hAnsi="Times New Roman" w:cs="Times New Roman"/>
-          <w:color w:val="000000" w:themeColor="text1"/>
-          <w:sz w:val="24"/>
-          <w:szCs w:val="24"/>
-        </w:rPr>
-        <w:t xml:space="preserve"> be </w:t>
-      </w:r>
-      <w:proofErr w:type="spellStart"/>
-      <w:r>
-        <w:rPr>
-          <w:rFonts w:ascii="Times New Roman" w:hAnsi="Times New Roman" w:cs="Times New Roman"/>
-          <w:color w:val="000000" w:themeColor="text1"/>
-          <w:sz w:val="24"/>
-          <w:szCs w:val="24"/>
-        </w:rPr>
-        <w:t>integrated</w:t>
-      </w:r>
-      <w:proofErr w:type="spellEnd"/>
-      <w:r>
-        <w:rPr>
-          <w:rFonts w:ascii="Times New Roman" w:hAnsi="Times New Roman" w:cs="Times New Roman"/>
-          <w:color w:val="000000" w:themeColor="text1"/>
-          <w:sz w:val="24"/>
-          <w:szCs w:val="24"/>
-        </w:rPr>
-        <w:t xml:space="preserve"> </w:t>
-      </w:r>
-      <w:proofErr w:type="spellStart"/>
-      <w:r>
-        <w:rPr>
-          <w:rFonts w:ascii="Times New Roman" w:hAnsi="Times New Roman" w:cs="Times New Roman"/>
-          <w:color w:val="000000" w:themeColor="text1"/>
-          <w:sz w:val="24"/>
-          <w:szCs w:val="24"/>
-        </w:rPr>
-        <w:t>to</w:t>
-      </w:r>
-      <w:proofErr w:type="spellEnd"/>
-      <w:r>
-        <w:rPr>
-          <w:rFonts w:ascii="Times New Roman" w:hAnsi="Times New Roman" w:cs="Times New Roman"/>
-          <w:color w:val="000000" w:themeColor="text1"/>
-          <w:sz w:val="24"/>
-          <w:szCs w:val="24"/>
-        </w:rPr>
-        <w:t xml:space="preserve"> </w:t>
-      </w:r>
-      <w:proofErr w:type="spellStart"/>
-      <w:r>
-        <w:rPr>
-          <w:rFonts w:ascii="Times New Roman" w:hAnsi="Times New Roman" w:cs="Times New Roman"/>
-          <w:color w:val="000000" w:themeColor="text1"/>
-          <w:sz w:val="24"/>
-          <w:szCs w:val="24"/>
-        </w:rPr>
-        <w:t>oversee</w:t>
-      </w:r>
-      <w:proofErr w:type="spellEnd"/>
-      <w:r>
-        <w:rPr>
-          <w:rFonts w:ascii="Times New Roman" w:hAnsi="Times New Roman" w:cs="Times New Roman"/>
-          <w:color w:val="000000" w:themeColor="text1"/>
-          <w:sz w:val="24"/>
-          <w:szCs w:val="24"/>
-        </w:rPr>
-        <w:t xml:space="preserve"> </w:t>
-      </w:r>
-      <w:proofErr w:type="spellStart"/>
-      <w:r>
-        <w:rPr>
-          <w:rFonts w:ascii="Times New Roman" w:hAnsi="Times New Roman" w:cs="Times New Roman"/>
-          <w:color w:val="000000" w:themeColor="text1"/>
-          <w:sz w:val="24"/>
-          <w:szCs w:val="24"/>
-        </w:rPr>
-        <w:t>equipment</w:t>
-      </w:r>
-      <w:proofErr w:type="spellEnd"/>
-      <w:r>
-        <w:rPr>
-          <w:rFonts w:ascii="Times New Roman" w:hAnsi="Times New Roman" w:cs="Times New Roman"/>
-          <w:color w:val="000000" w:themeColor="text1"/>
-          <w:sz w:val="24"/>
-          <w:szCs w:val="24"/>
-        </w:rPr>
-        <w:t xml:space="preserve">, </w:t>
-      </w:r>
-      <w:proofErr w:type="spellStart"/>
-      <w:r>
-        <w:rPr>
-          <w:rFonts w:ascii="Times New Roman" w:hAnsi="Times New Roman" w:cs="Times New Roman"/>
-          <w:color w:val="000000" w:themeColor="text1"/>
-          <w:sz w:val="24"/>
-          <w:szCs w:val="24"/>
-        </w:rPr>
-        <w:t>detect</w:t>
-      </w:r>
-      <w:proofErr w:type="spellEnd"/>
-      <w:r>
-        <w:rPr>
-          <w:rFonts w:ascii="Times New Roman" w:hAnsi="Times New Roman" w:cs="Times New Roman"/>
-          <w:color w:val="000000" w:themeColor="text1"/>
-          <w:sz w:val="24"/>
-          <w:szCs w:val="24"/>
-        </w:rPr>
-        <w:t xml:space="preserve"> </w:t>
-      </w:r>
-      <w:proofErr w:type="spellStart"/>
-      <w:r>
-        <w:rPr>
-          <w:rFonts w:ascii="Times New Roman" w:hAnsi="Times New Roman" w:cs="Times New Roman"/>
-          <w:color w:val="000000" w:themeColor="text1"/>
-          <w:sz w:val="24"/>
-          <w:szCs w:val="24"/>
-        </w:rPr>
-        <w:t>faults</w:t>
-      </w:r>
-      <w:proofErr w:type="spellEnd"/>
-      <w:r>
-        <w:rPr>
-          <w:rFonts w:ascii="Times New Roman" w:hAnsi="Times New Roman" w:cs="Times New Roman"/>
-          <w:color w:val="000000" w:themeColor="text1"/>
-          <w:sz w:val="24"/>
-          <w:szCs w:val="24"/>
-        </w:rPr>
-        <w:t xml:space="preserve">, and </w:t>
-      </w:r>
-      <w:proofErr w:type="spellStart"/>
-      <w:r>
-        <w:rPr>
-          <w:rFonts w:ascii="Times New Roman" w:hAnsi="Times New Roman" w:cs="Times New Roman"/>
-          <w:color w:val="000000" w:themeColor="text1"/>
-          <w:sz w:val="24"/>
-          <w:szCs w:val="24"/>
-        </w:rPr>
-        <w:t>ensure</w:t>
-      </w:r>
-      <w:proofErr w:type="spellEnd"/>
-      <w:r>
-        <w:rPr>
-          <w:rFonts w:ascii="Times New Roman" w:hAnsi="Times New Roman" w:cs="Times New Roman"/>
-          <w:color w:val="000000" w:themeColor="text1"/>
-          <w:sz w:val="24"/>
-          <w:szCs w:val="24"/>
-        </w:rPr>
-        <w:t xml:space="preserve"> </w:t>
-      </w:r>
-      <w:proofErr w:type="spellStart"/>
-      <w:r>
-        <w:rPr>
-          <w:rFonts w:ascii="Times New Roman" w:hAnsi="Times New Roman" w:cs="Times New Roman"/>
-          <w:color w:val="000000" w:themeColor="text1"/>
-          <w:sz w:val="24"/>
-          <w:szCs w:val="24"/>
-        </w:rPr>
-        <w:t>proper</w:t>
-      </w:r>
-      <w:proofErr w:type="spellEnd"/>
-      <w:r>
-        <w:rPr>
-          <w:rFonts w:ascii="Times New Roman" w:hAnsi="Times New Roman" w:cs="Times New Roman"/>
-          <w:color w:val="000000" w:themeColor="text1"/>
-          <w:sz w:val="24"/>
-          <w:szCs w:val="24"/>
-        </w:rPr>
-        <w:t xml:space="preserve"> </w:t>
-      </w:r>
-      <w:proofErr w:type="spellStart"/>
-      <w:r>
-        <w:rPr>
-          <w:rFonts w:ascii="Times New Roman" w:hAnsi="Times New Roman" w:cs="Times New Roman"/>
-          <w:color w:val="000000" w:themeColor="text1"/>
-          <w:sz w:val="24"/>
-          <w:szCs w:val="24"/>
-        </w:rPr>
-        <w:t>functionality</w:t>
-      </w:r>
-      <w:proofErr w:type="spellEnd"/>
-      <w:r>
-        <w:rPr>
-          <w:rFonts w:ascii="Times New Roman" w:hAnsi="Times New Roman" w:cs="Times New Roman"/>
-          <w:color w:val="000000" w:themeColor="text1"/>
-          <w:sz w:val="24"/>
-          <w:szCs w:val="24"/>
-        </w:rPr>
-        <w:t>.</w:t>
+        <w:t>The network infrastructure will be analysed and upgraded to ensure a stable and well-structured connection. A detailed budget for the required hardware will also be included. As a key component of the audit, real-time monitoring using PowerShell will be integrated to oversee equipment, detect faults, and ensure proper functionality.</w:t>
       </w:r>
     </w:p>
     <w:p>
@@ -2426,9 +1042,8 @@
           <w:sz w:val="24"/>
           <w:szCs w:val="24"/>
         </w:rPr>
-        <w:t xml:space="preserve">, mejoraré la red de la empresa con un diseño en Cisco </w:t>
-      </w:r>
-      <w:proofErr w:type="spellStart"/>
+        <w:t>, mejoraré la red de la empresa con un diseño en Cisco Packet Tracer para que la conexión sea rápida y estable. Incluiré un plano con la ubicación de los equipos, la distribución de direcciones IP y un presupuesto para el cableado, asegurando que todo esté bien estructurado</w:t>
+      </w:r>
       <w:r>
         <w:rPr>
           <w:rFonts w:ascii="Times New Roman" w:hAnsi="Times New Roman" w:cs="Times New Roman"/>
@@ -2436,9 +1051,8 @@
           <w:sz w:val="24"/>
           <w:szCs w:val="24"/>
         </w:rPr>
-        <w:t>Packet</w:t>
-      </w:r>
-      <w:proofErr w:type="spellEnd"/>
+        <w:t>, c</w:t>
+      </w:r>
       <w:r>
         <w:rPr>
           <w:rFonts w:ascii="Times New Roman" w:hAnsi="Times New Roman" w:cs="Times New Roman"/>
@@ -2446,9 +1060,17 @@
           <w:sz w:val="24"/>
           <w:szCs w:val="24"/>
         </w:rPr>
+        <w:t>on esto</w:t>
+      </w:r>
+      <w:r>
+        <w:rPr>
+          <w:rFonts w:ascii="Times New Roman" w:hAnsi="Times New Roman" w:cs="Times New Roman"/>
+          <w:color w:val="000000" w:themeColor="text1"/>
+          <w:sz w:val="24"/>
+          <w:szCs w:val="24"/>
+        </w:rPr>
         <w:t xml:space="preserve"> </w:t>
       </w:r>
-      <w:proofErr w:type="spellStart"/>
       <w:r>
         <w:rPr>
           <w:rFonts w:ascii="Times New Roman" w:hAnsi="Times New Roman" w:cs="Times New Roman"/>
@@ -2456,9 +1078,8 @@
           <w:sz w:val="24"/>
           <w:szCs w:val="24"/>
         </w:rPr>
-        <w:t>Tracer</w:t>
-      </w:r>
-      <w:proofErr w:type="spellEnd"/>
+        <w:t>evitaré problemas como cortes de conexión frecuentes, velocidades lentas por una mala configuración y fallos en la comunicación entre dispositivos.</w:t>
+      </w:r>
       <w:r>
         <w:rPr>
           <w:rFonts w:ascii="Times New Roman" w:hAnsi="Times New Roman" w:cs="Times New Roman"/>
@@ -2466,17 +1087,20 @@
           <w:sz w:val="24"/>
           <w:szCs w:val="24"/>
         </w:rPr>
-        <w:t xml:space="preserve"> para que la conexión sea rápida y estable. Incluiré un plano con la ubicación de los equipos, la distribución de direcciones IP y un presupuesto para el cableado, asegurando que todo esté bien estructurado</w:t>
-      </w:r>
-      <w:r>
+        <w:t xml:space="preserve"> </w:t>
+      </w:r>
+    </w:p>
+    <w:p>
+      <w:pPr>
+        <w:spacing w:line="360" w:lineRule="auto"/>
+        <w:jc w:val="both"/>
         <w:rPr>
           <w:rFonts w:ascii="Times New Roman" w:hAnsi="Times New Roman" w:cs="Times New Roman"/>
           <w:color w:val="000000" w:themeColor="text1"/>
           <w:sz w:val="24"/>
           <w:szCs w:val="24"/>
         </w:rPr>
-        <w:t>, c</w:t>
-      </w:r>
+      </w:pPr>
       <w:r>
         <w:rPr>
           <w:rFonts w:ascii="Times New Roman" w:hAnsi="Times New Roman" w:cs="Times New Roman"/>
@@ -2484,7 +1108,7 @@
           <w:sz w:val="24"/>
           <w:szCs w:val="24"/>
         </w:rPr>
-        <w:t>on esto</w:t>
+        <w:t>Para supervisar los equipos en tiempo real, implementaré un sistema con PowerShell que detectará fallos y enviará alertas automáticas</w:t>
       </w:r>
       <w:r>
         <w:rPr>
@@ -2493,7 +1117,7 @@
           <w:sz w:val="24"/>
           <w:szCs w:val="24"/>
         </w:rPr>
-        <w:t xml:space="preserve"> </w:t>
+        <w:t>, e</w:t>
       </w:r>
       <w:r>
         <w:rPr>
@@ -2502,7 +1126,7 @@
           <w:sz w:val="24"/>
           <w:szCs w:val="24"/>
         </w:rPr>
-        <w:t>evitaré problemas como cortes de conexión frecuentes, velocidades lentas por una mala configuración y fallos en la comunicación entre dispositivos.</w:t>
+        <w:t>ste sistema permitirá identificar errores como sobrecarga en el uso del procesador, falta de espacio en el disco, problemas en la memoria RAM y caídas inesperadas de los servicios</w:t>
       </w:r>
       <w:r>
         <w:rPr>
@@ -2511,20 +1135,17 @@
           <w:sz w:val="24"/>
           <w:szCs w:val="24"/>
         </w:rPr>
-        <w:t xml:space="preserve"> </w:t>
-      </w:r>
-    </w:p>
-    <w:p>
-      <w:pPr>
-        <w:spacing w:line="360" w:lineRule="auto"/>
-        <w:jc w:val="both"/>
+        <w:t>,</w:t>
+      </w:r>
+      <w:r>
         <w:rPr>
           <w:rFonts w:ascii="Times New Roman" w:hAnsi="Times New Roman" w:cs="Times New Roman"/>
           <w:color w:val="000000" w:themeColor="text1"/>
           <w:sz w:val="24"/>
           <w:szCs w:val="24"/>
         </w:rPr>
-      </w:pPr>
+        <w:t xml:space="preserve"> lo que </w:t>
+      </w:r>
       <w:r>
         <w:rPr>
           <w:rFonts w:ascii="Times New Roman" w:hAnsi="Times New Roman" w:cs="Times New Roman"/>
@@ -2532,17 +1153,20 @@
           <w:sz w:val="24"/>
           <w:szCs w:val="24"/>
         </w:rPr>
-        <w:t>Para supervisar los equipos en tiempo real, implementaré un sistema con PowerShell que detectará fallos y enviará alertas automáticas</w:t>
-      </w:r>
-      <w:r>
+        <w:t>ayudará a resolver problemas más rápido y reducirá los tiempos de inactividad. También analizaré la seguridad de la red para detectar vulnerabilidades como accesos no autorizados, intentos de intrusión o configuraciones inseguras que puedan poner en riesgo los datos de la empresa.</w:t>
+      </w:r>
+    </w:p>
+    <w:p>
+      <w:pPr>
+        <w:spacing w:line="360" w:lineRule="auto"/>
+        <w:jc w:val="both"/>
         <w:rPr>
           <w:rFonts w:ascii="Times New Roman" w:hAnsi="Times New Roman" w:cs="Times New Roman"/>
           <w:color w:val="000000" w:themeColor="text1"/>
           <w:sz w:val="24"/>
           <w:szCs w:val="24"/>
         </w:rPr>
-        <w:t>, e</w:t>
-      </w:r>
+      </w:pPr>
       <w:r>
         <w:rPr>
           <w:rFonts w:ascii="Times New Roman" w:hAnsi="Times New Roman" w:cs="Times New Roman"/>
@@ -2550,7 +1174,7 @@
           <w:sz w:val="24"/>
           <w:szCs w:val="24"/>
         </w:rPr>
-        <w:t>ste sistema permitirá identificar errores como sobrecarga en el uso del procesador, falta de espacio en el disco, problemas en la memoria RAM y caídas inesperadas de los servicios</w:t>
+        <w:t>C</w:t>
       </w:r>
       <w:r>
         <w:rPr>
@@ -2559,7 +1183,7 @@
           <w:sz w:val="24"/>
           <w:szCs w:val="24"/>
         </w:rPr>
-        <w:t xml:space="preserve"> lo que </w:t>
+        <w:t>umplir</w:t>
       </w:r>
       <w:r>
         <w:rPr>
@@ -2568,20 +1192,17 @@
           <w:sz w:val="24"/>
           <w:szCs w:val="24"/>
         </w:rPr>
-        <w:t>ayudará a resolver problemas más rápido y reducirá los tiempos de inactividad. También analizaré la seguridad de la red para detectar vulnerabilidades como accesos no autorizados, intentos de intrusión o configuraciones inseguras que puedan poner en riesgo los datos de la empresa.</w:t>
-      </w:r>
-    </w:p>
-    <w:p>
-      <w:pPr>
-        <w:spacing w:line="360" w:lineRule="auto"/>
-        <w:jc w:val="both"/>
+        <w:t>é</w:t>
+      </w:r>
+      <w:r>
         <w:rPr>
           <w:rFonts w:ascii="Times New Roman" w:hAnsi="Times New Roman" w:cs="Times New Roman"/>
           <w:color w:val="000000" w:themeColor="text1"/>
           <w:sz w:val="24"/>
           <w:szCs w:val="24"/>
         </w:rPr>
-      </w:pPr>
+        <w:t xml:space="preserve"> con las leyes de privacidad, </w:t>
+      </w:r>
       <w:r>
         <w:rPr>
           <w:rFonts w:ascii="Times New Roman" w:hAnsi="Times New Roman" w:cs="Times New Roman"/>
@@ -2589,7 +1210,7 @@
           <w:sz w:val="24"/>
           <w:szCs w:val="24"/>
         </w:rPr>
-        <w:t xml:space="preserve">Cumplir con las leyes de privacidad es clave, por lo que revisaré normativas como el Reglamento General de Protección de Datos (RGPD) y la Ley de Servicios </w:t>
+        <w:t xml:space="preserve">y </w:t>
       </w:r>
       <w:r>
         <w:rPr>
@@ -2598,28 +1219,28 @@
           <w:sz w:val="24"/>
           <w:szCs w:val="24"/>
         </w:rPr>
+        <w:t>estableceré una política de privacidad clara para que la empresa informe a sus clientes sobre el uso de sus datos.</w:t>
+      </w:r>
+    </w:p>
+    <w:p>
+      <w:pPr>
+        <w:spacing w:line="360" w:lineRule="auto"/>
+        <w:jc w:val="both"/>
+        <w:rPr>
+          <w:rFonts w:ascii="Times New Roman" w:hAnsi="Times New Roman" w:cs="Times New Roman"/>
+          <w:color w:val="000000" w:themeColor="text1"/>
+          <w:sz w:val="24"/>
+          <w:szCs w:val="24"/>
+        </w:rPr>
+      </w:pPr>
+      <w:r>
+        <w:rPr>
+          <w:rFonts w:ascii="Times New Roman" w:hAnsi="Times New Roman" w:cs="Times New Roman"/>
+          <w:color w:val="000000" w:themeColor="text1"/>
+          <w:sz w:val="24"/>
+          <w:szCs w:val="24"/>
+        </w:rPr>
         <w:lastRenderedPageBreak/>
-        <w:t>Digitales. Además, estableceré una política de privacidad clara para que la empresa informe a sus clientes sobre el uso de sus datos.</w:t>
-      </w:r>
-    </w:p>
-    <w:p>
-      <w:pPr>
-        <w:spacing w:line="360" w:lineRule="auto"/>
-        <w:jc w:val="both"/>
-        <w:rPr>
-          <w:rFonts w:ascii="Times New Roman" w:hAnsi="Times New Roman" w:cs="Times New Roman"/>
-          <w:color w:val="000000" w:themeColor="text1"/>
-          <w:sz w:val="24"/>
-          <w:szCs w:val="24"/>
-        </w:rPr>
-      </w:pPr>
-      <w:r>
-        <w:rPr>
-          <w:rFonts w:ascii="Times New Roman" w:hAnsi="Times New Roman" w:cs="Times New Roman"/>
-          <w:color w:val="000000" w:themeColor="text1"/>
-          <w:sz w:val="24"/>
-          <w:szCs w:val="24"/>
-        </w:rPr>
         <w:t>Por último, haré un presupuesto detallado del hardware necesario, incluyendo los ordenadores y dispositivos que usarán los empleados, directivos y salas de reuniones.</w:t>
       </w:r>
     </w:p>
@@ -2762,23 +1383,7 @@
           <w:rFonts w:ascii="Arial" w:hAnsi="Arial" w:cs="Arial"/>
           <w:color w:val="000000" w:themeColor="text1"/>
         </w:rPr>
-        <w:t xml:space="preserve">F – Funciones: Desglose de las características asociadas o </w:t>
-      </w:r>
-      <w:proofErr w:type="spellStart"/>
-      <w:r>
-        <w:rPr>
-          <w:rFonts w:ascii="Arial" w:hAnsi="Arial" w:cs="Arial"/>
-          <w:color w:val="000000" w:themeColor="text1"/>
-        </w:rPr>
-        <w:t>subrequisitos</w:t>
-      </w:r>
-      <w:proofErr w:type="spellEnd"/>
-      <w:r>
-        <w:rPr>
-          <w:rFonts w:ascii="Arial" w:hAnsi="Arial" w:cs="Arial"/>
-          <w:color w:val="000000" w:themeColor="text1"/>
-        </w:rPr>
-        <w:t xml:space="preserve"> de cada requisito. Expresado en leguaje técnico.</w:t>
+        <w:t>F – Funciones: Desglose de las características asociadas o subrequisitos de cada requisito. Expresado en leguaje técnico.</w:t>
       </w:r>
     </w:p>
     <w:p>
@@ -2928,23 +1533,7 @@
           <w:rFonts w:ascii="Arial" w:hAnsi="Arial" w:cs="Arial"/>
           <w:color w:val="000000" w:themeColor="text1"/>
         </w:rPr>
-        <w:t xml:space="preserve">R01F01T02 - Diseñar un </w:t>
-      </w:r>
-      <w:proofErr w:type="spellStart"/>
-      <w:r>
-        <w:rPr>
-          <w:rFonts w:ascii="Arial" w:hAnsi="Arial" w:cs="Arial"/>
-          <w:color w:val="000000" w:themeColor="text1"/>
-        </w:rPr>
-        <w:t>html</w:t>
-      </w:r>
-      <w:proofErr w:type="spellEnd"/>
-      <w:r>
-        <w:rPr>
-          <w:rFonts w:ascii="Arial" w:hAnsi="Arial" w:cs="Arial"/>
-          <w:color w:val="000000" w:themeColor="text1"/>
-        </w:rPr>
-        <w:t xml:space="preserve"> que permita rellenar los campos de registro.</w:t>
+        <w:t>R01F01T02 - Diseñar un html que permita rellenar los campos de registro.</w:t>
       </w:r>
     </w:p>
     <w:p>
@@ -3838,7 +2427,6 @@
                 <w:color w:val="000000" w:themeColor="text1"/>
               </w:rPr>
             </w:pPr>
-            <w:proofErr w:type="spellStart"/>
             <w:r>
               <w:rPr>
                 <w:rFonts w:ascii="Arial" w:hAnsi="Arial" w:cs="Arial"/>
@@ -3846,7 +2434,6 @@
               </w:rPr>
               <w:t>Idchat</w:t>
             </w:r>
-            <w:proofErr w:type="spellEnd"/>
           </w:p>
           <w:p>
             <w:pPr>
@@ -4252,7 +2839,7 @@
           <w:noProof/>
         </w:rPr>
         <w:drawing>
-          <wp:inline distT="0" distB="0" distL="0" distR="0" wp14:anchorId="2553B363" wp14:editId="5F7A8B20">
+          <wp:inline distT="0" distB="0" distL="0" distR="0" wp14:anchorId="2553B363" wp14:editId="573555F1">
             <wp:extent cx="2762907" cy="2003108"/>
             <wp:effectExtent l="0" t="0" r="0" b="0"/>
             <wp:docPr id="1095691568" name="Imagen 1095691568"/>
@@ -5502,67 +4089,7 @@
           <w:sz w:val="24"/>
           <w:szCs w:val="24"/>
         </w:rPr>
-        <w:t xml:space="preserve">Oracle </w:t>
-      </w:r>
-      <w:proofErr w:type="spellStart"/>
-      <w:r>
-        <w:rPr>
-          <w:rFonts w:ascii="system-ui" w:eastAsia="system-ui" w:hAnsi="system-ui" w:cs="system-ui"/>
-          <w:color w:val="0D0D0D" w:themeColor="text1" w:themeTint="F2"/>
-          <w:sz w:val="24"/>
-          <w:szCs w:val="24"/>
-        </w:rPr>
-        <w:t>Corporation</w:t>
-      </w:r>
-      <w:proofErr w:type="spellEnd"/>
-      <w:r>
-        <w:rPr>
-          <w:rFonts w:ascii="system-ui" w:eastAsia="system-ui" w:hAnsi="system-ui" w:cs="system-ui"/>
-          <w:color w:val="0D0D0D" w:themeColor="text1" w:themeTint="F2"/>
-          <w:sz w:val="24"/>
-          <w:szCs w:val="24"/>
-        </w:rPr>
-        <w:t xml:space="preserve">. (s. f.). Oracle </w:t>
-      </w:r>
-      <w:proofErr w:type="spellStart"/>
-      <w:r>
-        <w:rPr>
-          <w:rFonts w:ascii="system-ui" w:eastAsia="system-ui" w:hAnsi="system-ui" w:cs="system-ui"/>
-          <w:color w:val="0D0D0D" w:themeColor="text1" w:themeTint="F2"/>
-          <w:sz w:val="24"/>
-          <w:szCs w:val="24"/>
-        </w:rPr>
-        <w:t>Database</w:t>
-      </w:r>
-      <w:proofErr w:type="spellEnd"/>
-      <w:r>
-        <w:rPr>
-          <w:rFonts w:ascii="system-ui" w:eastAsia="system-ui" w:hAnsi="system-ui" w:cs="system-ui"/>
-          <w:color w:val="0D0D0D" w:themeColor="text1" w:themeTint="F2"/>
-          <w:sz w:val="24"/>
-          <w:szCs w:val="24"/>
-        </w:rPr>
-        <w:t xml:space="preserve"> 19c </w:t>
-      </w:r>
-      <w:proofErr w:type="spellStart"/>
-      <w:r>
-        <w:rPr>
-          <w:rFonts w:ascii="system-ui" w:eastAsia="system-ui" w:hAnsi="system-ui" w:cs="system-ui"/>
-          <w:color w:val="0D0D0D" w:themeColor="text1" w:themeTint="F2"/>
-          <w:sz w:val="24"/>
-          <w:szCs w:val="24"/>
-        </w:rPr>
-        <w:t>Documentation</w:t>
-      </w:r>
-      <w:proofErr w:type="spellEnd"/>
-      <w:r>
-        <w:rPr>
-          <w:rFonts w:ascii="system-ui" w:eastAsia="system-ui" w:hAnsi="system-ui" w:cs="system-ui"/>
-          <w:color w:val="0D0D0D" w:themeColor="text1" w:themeTint="F2"/>
-          <w:sz w:val="24"/>
-          <w:szCs w:val="24"/>
-        </w:rPr>
-        <w:t xml:space="preserve">. Recuperado de </w:t>
+        <w:t xml:space="preserve">Oracle Corporation. (s. f.). Oracle Database 19c Documentation. Recuperado de </w:t>
       </w:r>
       <w:r>
         <w:rPr>
@@ -6710,6 +5237,7 @@
   <w:style w:type="character" w:default="1" w:styleId="Fuentedeprrafopredeter">
     <w:name w:val="Default Paragraph Font"/>
     <w:uiPriority w:val="1"/>
+    <w:semiHidden/>
     <w:unhideWhenUsed/>
   </w:style>
   <w:style w:type="table" w:default="1" w:styleId="Tablanormal">
@@ -7108,6 +5636,10 @@
 </file>
 
 <file path=customXml/item1.xml><?xml version="1.0" encoding="utf-8"?>
+<b:Sources xmlns:b="http://schemas.openxmlformats.org/officeDocument/2006/bibliography" xmlns="http://schemas.openxmlformats.org/officeDocument/2006/bibliography" SelectedStyle="\APASixthEditionOfficeOnline.xsl" StyleName="APA" Version="6"/>
+</file>
+
+<file path=customXml/item2.xml><?xml version="1.0" encoding="utf-8"?>
 <?mso-contentType ?>
 <FormTemplates xmlns="http://schemas.microsoft.com/sharepoint/v3/contenttype/forms">
   <Display>DocumentLibraryForm</Display>
@@ -7116,22 +5648,7 @@
 </FormTemplates>
 </file>
 
-<file path=customXml/item2.xml><?xml version="1.0" encoding="utf-8"?>
-<b:Sources xmlns:b="http://schemas.openxmlformats.org/officeDocument/2006/bibliography" xmlns="http://schemas.openxmlformats.org/officeDocument/2006/bibliography" SelectedStyle="\APASixthEditionOfficeOnline.xsl" StyleName="APA" Version="6"/>
-</file>
-
 <file path=customXml/item3.xml><?xml version="1.0" encoding="utf-8"?>
-<p:properties xmlns:p="http://schemas.microsoft.com/office/2006/metadata/properties" xmlns:xsi="http://www.w3.org/2001/XMLSchema-instance" xmlns:pc="http://schemas.microsoft.com/office/infopath/2007/PartnerControls">
-  <documentManagement>
-    <TaxCatchAll xmlns="59390006-c430-45d0-b76a-cc9d620cdd55" xsi:nil="true"/>
-    <lcf76f155ced4ddcb4097134ff3c332f xmlns="439adc47-72d5-4f73-991c-913beebc2c9a">
-      <Terms xmlns="http://schemas.microsoft.com/office/infopath/2007/PartnerControls"/>
-    </lcf76f155ced4ddcb4097134ff3c332f>
-  </documentManagement>
-</p:properties>
-</file>
-
-<file path=customXml/item4.xml><?xml version="1.0" encoding="utf-8"?>
 <ct:contentTypeSchema xmlns:ct="http://schemas.microsoft.com/office/2006/metadata/contentType" xmlns:ma="http://schemas.microsoft.com/office/2006/metadata/properties/metaAttributes" ct:_="" ma:_="" ma:contentTypeName="Documento" ma:contentTypeID="0x0101008CD8C293B1B33442A2596F7F4EB4F7DA" ma:contentTypeVersion="13" ma:contentTypeDescription="Crear nuevo documento." ma:contentTypeScope="" ma:versionID="3fff2a8d346b842f093bb3701a245707">
   <xsd:schema xmlns:xsd="http://www.w3.org/2001/XMLSchema" xmlns:xs="http://www.w3.org/2001/XMLSchema" xmlns:p="http://schemas.microsoft.com/office/2006/metadata/properties" xmlns:ns2="439adc47-72d5-4f73-991c-913beebc2c9a" xmlns:ns3="59390006-c430-45d0-b76a-cc9d620cdd55" targetNamespace="http://schemas.microsoft.com/office/2006/metadata/properties" ma:root="true" ma:fieldsID="1598023d093cbc92eb58db4e954047a9" ns2:_="" ns3:_="">
     <xsd:import namespace="439adc47-72d5-4f73-991c-913beebc2c9a"/>
@@ -7354,7 +5871,26 @@
 </ct:contentTypeSchema>
 </file>
 
+<file path=customXml/item4.xml><?xml version="1.0" encoding="utf-8"?>
+<p:properties xmlns:p="http://schemas.microsoft.com/office/2006/metadata/properties" xmlns:xsi="http://www.w3.org/2001/XMLSchema-instance" xmlns:pc="http://schemas.microsoft.com/office/infopath/2007/PartnerControls">
+  <documentManagement>
+    <TaxCatchAll xmlns="59390006-c430-45d0-b76a-cc9d620cdd55" xsi:nil="true"/>
+    <lcf76f155ced4ddcb4097134ff3c332f xmlns="439adc47-72d5-4f73-991c-913beebc2c9a">
+      <Terms xmlns="http://schemas.microsoft.com/office/infopath/2007/PartnerControls"/>
+    </lcf76f155ced4ddcb4097134ff3c332f>
+  </documentManagement>
+</p:properties>
+</file>
+
 <file path=customXml/itemProps1.xml><?xml version="1.0" encoding="utf-8"?>
+<ds:datastoreItem xmlns:ds="http://schemas.openxmlformats.org/officeDocument/2006/customXml" ds:itemID="{3A253E4C-5070-4F5A-A04E-45BE8A5CCF17}">
+  <ds:schemaRefs>
+    <ds:schemaRef ds:uri="http://schemas.openxmlformats.org/officeDocument/2006/bibliography"/>
+  </ds:schemaRefs>
+</ds:datastoreItem>
+</file>
+
+<file path=customXml/itemProps2.xml><?xml version="1.0" encoding="utf-8"?>
 <ds:datastoreItem xmlns:ds="http://schemas.openxmlformats.org/officeDocument/2006/customXml" ds:itemID="{42E3C8EC-5B10-45B3-8E97-FBD6324B8BB9}">
   <ds:schemaRefs>
     <ds:schemaRef ds:uri="http://schemas.microsoft.com/sharepoint/v3/contenttype/forms"/>
@@ -7362,26 +5898,7 @@
 </ds:datastoreItem>
 </file>
 
-<file path=customXml/itemProps2.xml><?xml version="1.0" encoding="utf-8"?>
-<ds:datastoreItem xmlns:ds="http://schemas.openxmlformats.org/officeDocument/2006/customXml" ds:itemID="{3A253E4C-5070-4F5A-A04E-45BE8A5CCF17}">
-  <ds:schemaRefs>
-    <ds:schemaRef ds:uri="http://schemas.openxmlformats.org/officeDocument/2006/bibliography"/>
-  </ds:schemaRefs>
-</ds:datastoreItem>
-</file>
-
 <file path=customXml/itemProps3.xml><?xml version="1.0" encoding="utf-8"?>
-<ds:datastoreItem xmlns:ds="http://schemas.openxmlformats.org/officeDocument/2006/customXml" ds:itemID="{BCDA797D-315A-42FB-BB9A-CCFA3A760578}">
-  <ds:schemaRefs>
-    <ds:schemaRef ds:uri="http://schemas.microsoft.com/office/2006/metadata/properties"/>
-    <ds:schemaRef ds:uri="http://schemas.microsoft.com/office/infopath/2007/PartnerControls"/>
-    <ds:schemaRef ds:uri="59390006-c430-45d0-b76a-cc9d620cdd55"/>
-    <ds:schemaRef ds:uri="439adc47-72d5-4f73-991c-913beebc2c9a"/>
-  </ds:schemaRefs>
-</ds:datastoreItem>
-</file>
-
-<file path=customXml/itemProps4.xml><?xml version="1.0" encoding="utf-8"?>
 <ds:datastoreItem xmlns:ds="http://schemas.openxmlformats.org/officeDocument/2006/customXml" ds:itemID="{B56C9B97-3894-4B38-A6AD-295A7F0C1DBC}">
   <ds:schemaRefs>
     <ds:schemaRef ds:uri="http://schemas.microsoft.com/office/2006/metadata/contentType"/>
@@ -7398,4 +5915,15 @@
     <ds:schemaRef ds:uri="http://schemas.microsoft.com/internal/obd"/>
   </ds:schemaRefs>
 </ds:datastoreItem>
+</file>
+
+<file path=customXml/itemProps4.xml><?xml version="1.0" encoding="utf-8"?>
+<ds:datastoreItem xmlns:ds="http://schemas.openxmlformats.org/officeDocument/2006/customXml" ds:itemID="{BCDA797D-315A-42FB-BB9A-CCFA3A760578}">
+  <ds:schemaRefs>
+    <ds:schemaRef ds:uri="http://schemas.microsoft.com/office/2006/metadata/properties"/>
+    <ds:schemaRef ds:uri="http://schemas.microsoft.com/office/infopath/2007/PartnerControls"/>
+    <ds:schemaRef ds:uri="59390006-c430-45d0-b76a-cc9d620cdd55"/>
+    <ds:schemaRef ds:uri="439adc47-72d5-4f73-991c-913beebc2c9a"/>
+  </ds:schemaRefs>
+</ds:datastoreItem>
 </file>
</xml_diff>